<commit_message>
made changes according to review
</commit_message>
<xml_diff>
--- a/PROJECT/Protokolle/Semester 3/Gesprächsprotokoll_Zusammenfassung.docx
+++ b/PROJECT/Protokolle/Semester 3/Gesprächsprotokoll_Zusammenfassung.docx
@@ -1849,21 +1849,19 @@
     </w:p>
     <w:p>
       <w:r>
-        <w:t xml:space="preserve">Wir stellen fest, dass in der nächsten Vorlesung noch wichtige Aspekte, die für den Business Case </w:t>
-      </w:r>
-      <w:commentRangeStart w:id="2"/>
-      <w:r>
-        <w:t xml:space="preserve">noch </w:t>
-      </w:r>
-      <w:commentRangeEnd w:id="2"/>
-      <w:r>
-        <w:rPr>
-          <w:rStyle w:val="Kommentarzeichen"/>
-        </w:rPr>
-        <w:commentReference w:id="2"/>
-      </w:r>
-      <w:r>
-        <w:t>fehlen, besprochen werden. Deswegen neues Ziel: Projektphasen morgen besprechen und heute Einarbeitung ins Thema.</w:t>
+        <w:t xml:space="preserve">Wir stellen fest, dass in der nächsten Vorlesung noch wichtige Aspekte, die </w:t>
+      </w:r>
+      <w:r>
+        <w:t>zum Schreiben des</w:t>
+      </w:r>
+      <w:r>
+        <w:t xml:space="preserve"> Business Case </w:t>
+      </w:r>
+      <w:r>
+        <w:t>benötigt werden</w:t>
+      </w:r>
+      <w:r>
+        <w:t>, besprochen werden. Deswegen neues Ziel: Projektphasen morgen besprechen und heute Einarbeitung ins Thema.</w:t>
       </w:r>
     </w:p>
     <w:p/>
@@ -1957,7 +1955,7 @@
       <w:pPr>
         <w:pStyle w:val="berschrift1"/>
       </w:pPr>
-      <w:bookmarkStart w:id="3" w:name="_Toc23948526"/>
+      <w:bookmarkStart w:id="2" w:name="_Toc23948526"/>
       <w:r>
         <w:lastRenderedPageBreak/>
         <w:t>Besprechungsprotokoll</w:t>
@@ -1965,7 +1963,7 @@
       <w:r>
         <w:t xml:space="preserve"> 3</w:t>
       </w:r>
-      <w:bookmarkEnd w:id="3"/>
+      <w:bookmarkEnd w:id="2"/>
     </w:p>
     <w:p/>
     <w:p>
@@ -2039,7 +2037,15 @@
         <w:pStyle w:val="Untertitel"/>
       </w:pPr>
       <w:r>
-        <w:t>Zusammenfassung der Erkenntnisse aus dem Gespräch mit Herrn Ewertz:</w:t>
+        <w:t xml:space="preserve">Zusammenfassung der Erkenntnisse aus dem Gespräch mit Herrn </w:t>
+      </w:r>
+      <w:proofErr w:type="spellStart"/>
+      <w:r>
+        <w:t>Ewertz</w:t>
+      </w:r>
+      <w:proofErr w:type="spellEnd"/>
+      <w:r>
+        <w:t>:</w:t>
       </w:r>
     </w:p>
     <w:p>
@@ -2096,7 +2102,39 @@
         </w:pBdr>
       </w:pPr>
       <w:r>
-        <w:t>Ein Wrapper ist ein Handler oder ein Adapter einer dll, also sozusagen eine Runtime die die dll nutzt. Eine dll ist bereits kompilierter Code. Ein Wrapper bindet diesen ein und bietet eine Schnittstelle. Es gibt Beispiele für einen Wrapper in C#.</w:t>
+        <w:t xml:space="preserve">Ein Wrapper ist ein Handler oder ein Adapter einer </w:t>
+      </w:r>
+      <w:proofErr w:type="spellStart"/>
+      <w:r>
+        <w:t>dll</w:t>
+      </w:r>
+      <w:proofErr w:type="spellEnd"/>
+      <w:r>
+        <w:t xml:space="preserve">, also sozusagen eine </w:t>
+      </w:r>
+      <w:proofErr w:type="spellStart"/>
+      <w:r>
+        <w:t>Runtime</w:t>
+      </w:r>
+      <w:proofErr w:type="spellEnd"/>
+      <w:r>
+        <w:t xml:space="preserve"> die die </w:t>
+      </w:r>
+      <w:proofErr w:type="spellStart"/>
+      <w:r>
+        <w:t>dll</w:t>
+      </w:r>
+      <w:proofErr w:type="spellEnd"/>
+      <w:r>
+        <w:t xml:space="preserve"> nutzt. Eine </w:t>
+      </w:r>
+      <w:proofErr w:type="spellStart"/>
+      <w:r>
+        <w:t>dll</w:t>
+      </w:r>
+      <w:proofErr w:type="spellEnd"/>
+      <w:r>
+        <w:t xml:space="preserve"> ist bereits kompilierter Code. Ein Wrapper bindet diesen ein und bietet eine Schnittstelle. Es gibt Beispiele für einen Wrapper in C#.</w:t>
       </w:r>
     </w:p>
     <w:p>
@@ -2152,11 +2190,15 @@
         <w:t>F</w:t>
       </w:r>
       <w:r>
-        <w:t xml:space="preserve">ragen stellen sollen. </w:t>
-      </w:r>
-      <w:commentRangeStart w:id="4"/>
-      <w:r>
-        <w:t>Es folgte eine freundliche Einführung von Herrn Ewertz für den gesamten Kurs in die Suchmaschine „</w:t>
+        <w:t xml:space="preserve">ragen stellen sollen. Es folgte eine freundliche Einführung von Herrn </w:t>
+      </w:r>
+      <w:proofErr w:type="spellStart"/>
+      <w:r>
+        <w:t>Ewertz</w:t>
+      </w:r>
+      <w:proofErr w:type="spellEnd"/>
+      <w:r>
+        <w:t xml:space="preserve"> für den gesamten Kurs in die Suchmaschine „</w:t>
       </w:r>
       <w:r>
         <w:rPr>
@@ -2180,13 +2222,6 @@
       <w:r>
         <w:t>Der Erkenntnisgewinn für unser Team hielt sich in Grenzen.</w:t>
       </w:r>
-      <w:commentRangeEnd w:id="4"/>
-      <w:r>
-        <w:rPr>
-          <w:rStyle w:val="Kommentarzeichen"/>
-        </w:rPr>
-        <w:commentReference w:id="4"/>
-      </w:r>
     </w:p>
     <w:p>
       <w:pPr>
@@ -2205,7 +2240,15 @@
         </w:numPr>
       </w:pPr>
       <w:r>
-        <w:t xml:space="preserve">Müssen alle Funktionen der dll umgesetzt werden oder nur die </w:t>
+        <w:t xml:space="preserve">Müssen alle Funktionen der </w:t>
+      </w:r>
+      <w:proofErr w:type="spellStart"/>
+      <w:r>
+        <w:t>dll</w:t>
+      </w:r>
+      <w:proofErr w:type="spellEnd"/>
+      <w:r>
+        <w:t xml:space="preserve"> umgesetzt werden oder nur die </w:t>
       </w:r>
       <w:r>
         <w:t>W</w:t>
@@ -2223,7 +2266,15 @@
         </w:numPr>
       </w:pPr>
       <w:r>
-        <w:t>Welcher Teil und welche Version der AMLEngine ist gemeint?</w:t>
+        <w:t xml:space="preserve">Welcher Teil und welche Version der </w:t>
+      </w:r>
+      <w:proofErr w:type="spellStart"/>
+      <w:r>
+        <w:t>AMLEngine</w:t>
+      </w:r>
+      <w:proofErr w:type="spellEnd"/>
+      <w:r>
+        <w:t xml:space="preserve"> ist gemeint?</w:t>
       </w:r>
     </w:p>
     <w:p>
@@ -2242,8 +2293,13 @@
           <w:numId w:val="3"/>
         </w:numPr>
       </w:pPr>
-      <w:r>
-        <w:t>AMLEngine kennenlernen und wenn möglich das Beispielprojekt zum Laufen bekommen.</w:t>
+      <w:proofErr w:type="spellStart"/>
+      <w:r>
+        <w:t>AMLEngine</w:t>
+      </w:r>
+      <w:proofErr w:type="spellEnd"/>
+      <w:r>
+        <w:t xml:space="preserve"> kennenlernen und wenn möglich das Beispielprojekt zum Laufen bekommen.</w:t>
       </w:r>
     </w:p>
     <w:p>
@@ -2261,7 +2317,15 @@
         <w:t>a</w:t>
       </w:r>
       <w:r>
-        <w:t>gt nach den Vorlesungsunterlagen zur AMLEngine.</w:t>
+        <w:t xml:space="preserve">gt nach den Vorlesungsunterlagen zur </w:t>
+      </w:r>
+      <w:proofErr w:type="spellStart"/>
+      <w:r>
+        <w:t>AMLEngine</w:t>
+      </w:r>
+      <w:proofErr w:type="spellEnd"/>
+      <w:r>
+        <w:t>.</w:t>
       </w:r>
       <w:r>
         <w:br w:type="page"/>
@@ -2271,7 +2335,7 @@
       <w:pPr>
         <w:pStyle w:val="berschrift1"/>
       </w:pPr>
-      <w:bookmarkStart w:id="5" w:name="_Toc23948527"/>
+      <w:bookmarkStart w:id="3" w:name="_Toc23948527"/>
       <w:r>
         <w:lastRenderedPageBreak/>
         <w:t>Besprechungsprotokoll</w:t>
@@ -2279,7 +2343,7 @@
       <w:r>
         <w:t xml:space="preserve"> 4</w:t>
       </w:r>
-      <w:bookmarkEnd w:id="5"/>
+      <w:bookmarkEnd w:id="3"/>
     </w:p>
     <w:p/>
     <w:p>
@@ -2353,17 +2417,8 @@
           <w:numId w:val="4"/>
         </w:numPr>
       </w:pPr>
-      <w:commentRangeStart w:id="6"/>
-      <w:r>
-        <w:t xml:space="preserve">Alle </w:t>
-      </w:r>
-      <w:commentRangeEnd w:id="6"/>
-      <w:r>
-        <w:rPr>
-          <w:rStyle w:val="Kommentarzeichen"/>
-        </w:rPr>
-        <w:commentReference w:id="6"/>
-      </w:r>
+      <w:bookmarkStart w:id="4" w:name="_GoBack"/>
+      <w:bookmarkEnd w:id="4"/>
       <w:r>
         <w:t>Wissensaustausch zwischen allen Teammitglieder, damit jeder denselben Wissensstand hat</w:t>
       </w:r>
@@ -2444,7 +2499,7 @@
       <w:pPr>
         <w:pStyle w:val="berschrift1"/>
       </w:pPr>
-      <w:bookmarkStart w:id="7" w:name="_Toc23948528"/>
+      <w:bookmarkStart w:id="5" w:name="_Toc23948528"/>
       <w:r>
         <w:lastRenderedPageBreak/>
         <w:t>Besprechungsprotokoll</w:t>
@@ -2452,7 +2507,7 @@
       <w:r>
         <w:t xml:space="preserve"> 5</w:t>
       </w:r>
-      <w:bookmarkEnd w:id="7"/>
+      <w:bookmarkEnd w:id="5"/>
     </w:p>
     <w:p/>
     <w:p>
@@ -2556,7 +2611,7 @@
       <w:pPr>
         <w:pStyle w:val="berschrift1"/>
       </w:pPr>
-      <w:bookmarkStart w:id="8" w:name="_Toc23948529"/>
+      <w:bookmarkStart w:id="6" w:name="_Toc23948529"/>
       <w:r>
         <w:lastRenderedPageBreak/>
         <w:t>Besprechungsprotokoll</w:t>
@@ -2564,7 +2619,7 @@
       <w:r>
         <w:t xml:space="preserve"> 6</w:t>
       </w:r>
-      <w:bookmarkEnd w:id="8"/>
+      <w:bookmarkEnd w:id="6"/>
     </w:p>
     <w:p/>
     <w:p>
@@ -2687,8 +2742,13 @@
             <w:tcW w:w="4531" w:type="dxa"/>
           </w:tcPr>
           <w:p>
-            <w:r>
-              <w:t>Product Manager</w:t>
+            <w:proofErr w:type="spellStart"/>
+            <w:r>
+              <w:t>Product</w:t>
+            </w:r>
+            <w:proofErr w:type="spellEnd"/>
+            <w:r>
+              <w:t xml:space="preserve"> Manager</w:t>
             </w:r>
           </w:p>
         </w:tc>
@@ -2875,7 +2935,7 @@
       <w:pPr>
         <w:pStyle w:val="berschrift1"/>
       </w:pPr>
-      <w:bookmarkStart w:id="9" w:name="_Toc23948530"/>
+      <w:bookmarkStart w:id="7" w:name="_Toc23948530"/>
       <w:r>
         <w:lastRenderedPageBreak/>
         <w:t>Besprechungsprotokoll</w:t>
@@ -2883,7 +2943,7 @@
       <w:r>
         <w:t xml:space="preserve"> 7</w:t>
       </w:r>
-      <w:bookmarkEnd w:id="9"/>
+      <w:bookmarkEnd w:id="7"/>
     </w:p>
     <w:p/>
     <w:p>
@@ -3031,7 +3091,15 @@
         </w:pBdr>
       </w:pPr>
       <w:r>
-        <w:t>Codebeispiele, welche die Verwendung der AMLEngine erläutern</w:t>
+        <w:t xml:space="preserve">Codebeispiele, welche die Verwendung der </w:t>
+      </w:r>
+      <w:proofErr w:type="spellStart"/>
+      <w:r>
+        <w:t>AMLEngine</w:t>
+      </w:r>
+      <w:proofErr w:type="spellEnd"/>
+      <w:r>
+        <w:t xml:space="preserve"> erläutern</w:t>
       </w:r>
       <w:r>
         <w:t>,</w:t>
@@ -3064,7 +3132,15 @@
         </w:pBdr>
       </w:pPr>
       <w:r>
-        <w:t>C++ ist eine sehr gängige Sprache im Software Development. Die AMLEngine wird jedoch nur in C# zur Verfügung gestellt.</w:t>
+        <w:t xml:space="preserve">C++ ist eine sehr gängige Sprache im Software Development. Die </w:t>
+      </w:r>
+      <w:proofErr w:type="spellStart"/>
+      <w:r>
+        <w:t>AMLEngine</w:t>
+      </w:r>
+      <w:proofErr w:type="spellEnd"/>
+      <w:r>
+        <w:t xml:space="preserve"> wird jedoch nur in C# zur Verfügung gestellt.</w:t>
       </w:r>
     </w:p>
     <w:p>
@@ -3234,7 +3310,7 @@
       <w:pPr>
         <w:pStyle w:val="berschrift1"/>
       </w:pPr>
-      <w:bookmarkStart w:id="10" w:name="_Toc23948531"/>
+      <w:bookmarkStart w:id="8" w:name="_Toc23948531"/>
       <w:r>
         <w:lastRenderedPageBreak/>
         <w:t>Besprechungsprotokoll</w:t>
@@ -3242,7 +3318,7 @@
       <w:r>
         <w:t xml:space="preserve"> 8</w:t>
       </w:r>
-      <w:bookmarkEnd w:id="10"/>
+      <w:bookmarkEnd w:id="8"/>
     </w:p>
     <w:p/>
     <w:p>
@@ -3330,7 +3406,7 @@
       <w:pPr>
         <w:pStyle w:val="berschrift1"/>
       </w:pPr>
-      <w:bookmarkStart w:id="11" w:name="_Toc23948532"/>
+      <w:bookmarkStart w:id="9" w:name="_Toc23948532"/>
       <w:r>
         <w:lastRenderedPageBreak/>
         <w:t>Besprechungsprotokoll</w:t>
@@ -3338,7 +3414,7 @@
       <w:r>
         <w:t xml:space="preserve"> 9</w:t>
       </w:r>
-      <w:bookmarkEnd w:id="11"/>
+      <w:bookmarkEnd w:id="9"/>
     </w:p>
     <w:p/>
     <w:p>
@@ -3447,7 +3523,7 @@
       <w:pPr>
         <w:pStyle w:val="berschrift1"/>
       </w:pPr>
-      <w:bookmarkStart w:id="12" w:name="_Toc23948533"/>
+      <w:bookmarkStart w:id="10" w:name="_Toc23948533"/>
       <w:r>
         <w:lastRenderedPageBreak/>
         <w:t>Besprechungsprotokoll</w:t>
@@ -3455,7 +3531,7 @@
       <w:r>
         <w:t xml:space="preserve"> 10</w:t>
       </w:r>
-      <w:bookmarkEnd w:id="12"/>
+      <w:bookmarkEnd w:id="10"/>
     </w:p>
     <w:p/>
     <w:p>
@@ -3785,7 +3861,7 @@
       <w:pPr>
         <w:pStyle w:val="berschrift1"/>
       </w:pPr>
-      <w:bookmarkStart w:id="13" w:name="_Toc23948534"/>
+      <w:bookmarkStart w:id="11" w:name="_Toc23948534"/>
       <w:r>
         <w:lastRenderedPageBreak/>
         <w:t>Besprechungsprotokoll</w:t>
@@ -3793,7 +3869,7 @@
       <w:r>
         <w:t xml:space="preserve"> 11</w:t>
       </w:r>
-      <w:bookmarkEnd w:id="13"/>
+      <w:bookmarkEnd w:id="11"/>
     </w:p>
     <w:p/>
     <w:p>
@@ -3873,12 +3949,28 @@
     <w:p/>
     <w:p>
       <w:r>
-        <w:t>Das Dokument für das SAS wurde wieder auf Google Docs angelegt. Der Hauptverantwortliche ist Robin.</w:t>
-      </w:r>
-    </w:p>
-    <w:p>
-      <w:r>
-        <w:t>Da das SAS auf dem SRS aufbaut, arbeiten wir heute anders als geplant am SRS. Das Dokument wird auch auf Google Docs angelegt. Lucas ist der Hauptverantwortliche für dieses Dokument.</w:t>
+        <w:t xml:space="preserve">Das Dokument für das SAS wurde wieder auf Google </w:t>
+      </w:r>
+      <w:proofErr w:type="spellStart"/>
+      <w:r>
+        <w:t>Docs</w:t>
+      </w:r>
+      <w:proofErr w:type="spellEnd"/>
+      <w:r>
+        <w:t xml:space="preserve"> angelegt. Der Hauptverantwortliche ist Robin.</w:t>
+      </w:r>
+    </w:p>
+    <w:p>
+      <w:r>
+        <w:t xml:space="preserve">Da das SAS auf dem SRS aufbaut, arbeiten wir heute anders als geplant am SRS. Das Dokument wird auch auf Google </w:t>
+      </w:r>
+      <w:proofErr w:type="spellStart"/>
+      <w:r>
+        <w:t>Docs</w:t>
+      </w:r>
+      <w:proofErr w:type="spellEnd"/>
+      <w:r>
+        <w:t xml:space="preserve"> angelegt. Lucas ist der Hauptverantwortliche für dieses Dokument.</w:t>
       </w:r>
     </w:p>
     <w:p/>
@@ -3927,7 +4019,7 @@
       <w:pPr>
         <w:pStyle w:val="berschrift1"/>
       </w:pPr>
-      <w:bookmarkStart w:id="14" w:name="_Toc23948535"/>
+      <w:bookmarkStart w:id="12" w:name="_Toc23948535"/>
       <w:r>
         <w:lastRenderedPageBreak/>
         <w:t>Besprechungsprotokoll</w:t>
@@ -3935,7 +4027,7 @@
       <w:r>
         <w:t xml:space="preserve"> 12</w:t>
       </w:r>
-      <w:bookmarkEnd w:id="14"/>
+      <w:bookmarkEnd w:id="12"/>
     </w:p>
     <w:p/>
     <w:p>
@@ -4065,7 +4157,7 @@
       <w:pPr>
         <w:pStyle w:val="berschrift1"/>
       </w:pPr>
-      <w:bookmarkStart w:id="15" w:name="_Toc23948536"/>
+      <w:bookmarkStart w:id="13" w:name="_Toc23948536"/>
       <w:r>
         <w:lastRenderedPageBreak/>
         <w:t>Besprechungsprotokoll</w:t>
@@ -4073,7 +4165,7 @@
       <w:r>
         <w:t xml:space="preserve"> 13</w:t>
       </w:r>
-      <w:bookmarkEnd w:id="15"/>
+      <w:bookmarkEnd w:id="13"/>
     </w:p>
     <w:p/>
     <w:p>
@@ -4330,7 +4422,7 @@
       <w:pPr>
         <w:pStyle w:val="berschrift1"/>
       </w:pPr>
-      <w:bookmarkStart w:id="16" w:name="_Toc23948537"/>
+      <w:bookmarkStart w:id="14" w:name="_Toc23948537"/>
       <w:r>
         <w:lastRenderedPageBreak/>
         <w:t>Besprechungsprotokoll</w:t>
@@ -4338,7 +4430,7 @@
       <w:r>
         <w:t xml:space="preserve"> 14</w:t>
       </w:r>
-      <w:bookmarkEnd w:id="16"/>
+      <w:bookmarkEnd w:id="14"/>
     </w:p>
     <w:p/>
     <w:p>
@@ -4456,8 +4548,13 @@
         </w:numPr>
       </w:pPr>
       <w:r>
-        <w:t>AML file</w:t>
-      </w:r>
+        <w:t xml:space="preserve">AML </w:t>
+      </w:r>
+      <w:proofErr w:type="spellStart"/>
+      <w:r>
+        <w:t>file</w:t>
+      </w:r>
+      <w:proofErr w:type="spellEnd"/>
     </w:p>
     <w:p>
       <w:pPr>
@@ -4468,8 +4565,13 @@
         </w:numPr>
       </w:pPr>
       <w:r>
-        <w:t>AMLX file</w:t>
-      </w:r>
+        <w:t xml:space="preserve">AMLX </w:t>
+      </w:r>
+      <w:proofErr w:type="spellStart"/>
+      <w:r>
+        <w:t>file</w:t>
+      </w:r>
+      <w:proofErr w:type="spellEnd"/>
     </w:p>
     <w:p>
       <w:pPr>
@@ -4480,8 +4582,13 @@
         </w:numPr>
       </w:pPr>
       <w:r>
-        <w:t>C++ wrapper</w:t>
-      </w:r>
+        <w:t xml:space="preserve">C++ </w:t>
+      </w:r>
+      <w:proofErr w:type="spellStart"/>
+      <w:r>
+        <w:t>wrapper</w:t>
+      </w:r>
+      <w:proofErr w:type="spellEnd"/>
     </w:p>
     <w:p>
       <w:pPr>
@@ -4492,8 +4599,13 @@
         </w:numPr>
       </w:pPr>
       <w:r>
-        <w:t>JavaScript wrapper</w:t>
-      </w:r>
+        <w:t xml:space="preserve">JavaScript </w:t>
+      </w:r>
+      <w:proofErr w:type="spellStart"/>
+      <w:r>
+        <w:t>wrapper</w:t>
+      </w:r>
+      <w:proofErr w:type="spellEnd"/>
     </w:p>
     <w:p/>
     <w:p>
@@ -4521,7 +4633,7 @@
       <w:pPr>
         <w:pStyle w:val="berschrift1"/>
       </w:pPr>
-      <w:bookmarkStart w:id="17" w:name="_Toc23948538"/>
+      <w:bookmarkStart w:id="15" w:name="_Toc23948538"/>
       <w:r>
         <w:lastRenderedPageBreak/>
         <w:t>Besprechungsprotokoll</w:t>
@@ -4529,7 +4641,7 @@
       <w:r>
         <w:t xml:space="preserve"> 15</w:t>
       </w:r>
-      <w:bookmarkEnd w:id="17"/>
+      <w:bookmarkEnd w:id="15"/>
     </w:p>
     <w:p/>
     <w:p>
@@ -4599,8 +4711,6 @@
       <w:r>
         <w:t>,</w:t>
       </w:r>
-      <w:bookmarkStart w:id="18" w:name="_GoBack"/>
-      <w:bookmarkEnd w:id="18"/>
       <w:r>
         <w:t xml:space="preserve"> ein letztes Mal durchgehen</w:t>
       </w:r>
@@ -4661,7 +4771,39 @@
     </w:p>
     <w:p>
       <w:r>
-        <w:t>Google Docs Dokumente werden als .docx und als .pdf. von den Verantwortlichen exportiert und auf GitHub unter /Project/DateiName abgelegt. Robin wird dann die E-Mail an Herr Rentschler schreiben, sobald alle Dokumente hochgeladen wurden.</w:t>
+        <w:t xml:space="preserve">Google </w:t>
+      </w:r>
+      <w:proofErr w:type="spellStart"/>
+      <w:r>
+        <w:t>Docs</w:t>
+      </w:r>
+      <w:proofErr w:type="spellEnd"/>
+      <w:r>
+        <w:t xml:space="preserve"> Dokumente werden als .</w:t>
+      </w:r>
+      <w:proofErr w:type="spellStart"/>
+      <w:r>
+        <w:t>docx</w:t>
+      </w:r>
+      <w:proofErr w:type="spellEnd"/>
+      <w:r>
+        <w:t xml:space="preserve"> und als .</w:t>
+      </w:r>
+      <w:proofErr w:type="spellStart"/>
+      <w:r>
+        <w:t>pdf</w:t>
+      </w:r>
+      <w:proofErr w:type="spellEnd"/>
+      <w:r>
+        <w:t>. von den Verantwortlichen exportiert und auf GitHub unter /Project/</w:t>
+      </w:r>
+      <w:proofErr w:type="spellStart"/>
+      <w:r>
+        <w:t>DateiName</w:t>
+      </w:r>
+      <w:proofErr w:type="spellEnd"/>
+      <w:r>
+        <w:t xml:space="preserve"> abgelegt. Robin wird dann die E-Mail an Herr Rentschler schreiben, sobald alle Dokumente hochgeladen wurden.</w:t>
       </w:r>
     </w:p>
     <w:p/>
@@ -4690,7 +4832,7 @@
       <w:pPr>
         <w:pStyle w:val="berschrift1"/>
       </w:pPr>
-      <w:bookmarkStart w:id="19" w:name="_Toc23948539"/>
+      <w:bookmarkStart w:id="16" w:name="_Toc23948539"/>
       <w:r>
         <w:lastRenderedPageBreak/>
         <w:t>Besprechungsprotokoll</w:t>
@@ -4698,7 +4840,7 @@
       <w:r>
         <w:t xml:space="preserve"> 16</w:t>
       </w:r>
-      <w:bookmarkEnd w:id="19"/>
+      <w:bookmarkEnd w:id="16"/>
     </w:p>
     <w:p/>
     <w:p>
@@ -4786,7 +4928,7 @@
       <w:pPr>
         <w:pStyle w:val="berschrift1"/>
       </w:pPr>
-      <w:bookmarkStart w:id="20" w:name="_Toc23948540"/>
+      <w:bookmarkStart w:id="17" w:name="_Toc23948540"/>
       <w:r>
         <w:lastRenderedPageBreak/>
         <w:t>Besprechungsprotokoll</w:t>
@@ -4794,7 +4936,7 @@
       <w:r>
         <w:t xml:space="preserve"> 17</w:t>
       </w:r>
-      <w:bookmarkEnd w:id="20"/>
+      <w:bookmarkEnd w:id="17"/>
     </w:p>
     <w:p/>
     <w:p>
@@ -4886,7 +5028,7 @@
       </w:r>
     </w:p>
     <w:sectPr>
-      <w:footerReference w:type="default" r:id="rId14"/>
+      <w:footerReference w:type="default" r:id="rId11"/>
       <w:pgSz w:w="11906" w:h="16838"/>
       <w:pgMar w:top="1417" w:right="1417" w:bottom="1134" w:left="1417" w:header="708" w:footer="708" w:gutter="0"/>
       <w:cols w:space="708"/>
@@ -4894,75 +5036,6 @@
     </w:sectPr>
   </w:body>
 </w:document>
-</file>
-
-<file path=word/comments.xml><?xml version="1.0" encoding="utf-8"?>
-<w:comments xmlns:wpc="http://schemas.microsoft.com/office/word/2010/wordprocessingCanvas" xmlns:cx="http://schemas.microsoft.com/office/drawing/2014/chartex" xmlns:cx1="http://schemas.microsoft.com/office/drawing/2015/9/8/chartex" xmlns:cx2="http://schemas.microsoft.com/office/drawing/2015/10/21/chartex" xmlns:cx3="http://schemas.microsoft.com/office/drawing/2016/5/9/chartex" xmlns:cx4="http://schemas.microsoft.com/office/drawing/2016/5/10/chartex" xmlns:cx5="http://schemas.microsoft.com/office/drawing/2016/5/11/chartex" xmlns:cx6="http://schemas.microsoft.com/office/drawing/2016/5/12/chartex" xmlns:cx7="http://schemas.microsoft.com/office/drawing/2016/5/13/chartex" xmlns:cx8="http://schemas.microsoft.com/office/drawing/2016/5/14/chartex" xmlns:mc="http://schemas.openxmlformats.org/markup-compatibility/2006" xmlns:aink="http://schemas.microsoft.com/office/drawing/2016/ink" xmlns:am3d="http://schemas.microsoft.com/office/drawing/2017/model3d" xmlns:o="urn:schemas-microsoft-com:office:office" xmlns:r="http://schemas.openxmlformats.org/officeDocument/2006/relationships" xmlns:m="http://schemas.openxmlformats.org/officeDocument/2006/math" xmlns:v="urn:schemas-microsoft-com:vml" xmlns:wp14="http://schemas.microsoft.com/office/word/2010/wordprocessingDrawing" xmlns:wp="http://schemas.openxmlformats.org/drawingml/2006/wordprocessingDrawing" xmlns:w10="urn:schemas-microsoft-com:office:word" xmlns:w="http://schemas.openxmlformats.org/wordprocessingml/2006/main" xmlns:w14="http://schemas.microsoft.com/office/word/2010/wordml" xmlns:w15="http://schemas.microsoft.com/office/word/2012/wordml" xmlns:w16cid="http://schemas.microsoft.com/office/word/2016/wordml/cid" xmlns:w16se="http://schemas.microsoft.com/office/word/2015/wordml/symex" xmlns:wpg="http://schemas.microsoft.com/office/word/2010/wordprocessingGroup" xmlns:wpi="http://schemas.microsoft.com/office/word/2010/wordprocessingInk" xmlns:wne="http://schemas.microsoft.com/office/word/2006/wordml" xmlns:wps="http://schemas.microsoft.com/office/word/2010/wordprocessingShape" mc:Ignorable="w14 w15 w16se w16cid wp14">
-  <w:comment w:id="2" w:author="Kevin Kretschmar" w:date="2020-05-06T15:24:00Z" w:initials="KK">
-    <w:p>
-      <w:pPr>
-        <w:pStyle w:val="Kommentartext"/>
-      </w:pPr>
-      <w:r>
-        <w:rPr>
-          <w:rStyle w:val="Kommentarzeichen"/>
-        </w:rPr>
-        <w:annotationRef/>
-      </w:r>
-      <w:r>
-        <w:t>Holprige Formulierung, lieber „derzeit“ öä?</w:t>
-      </w:r>
-    </w:p>
-  </w:comment>
-  <w:comment w:id="4" w:author="Kevin Kretschmar" w:date="2020-05-06T15:27:00Z" w:initials="KK">
-    <w:p>
-      <w:pPr>
-        <w:pStyle w:val="Kommentartext"/>
-      </w:pPr>
-      <w:r>
-        <w:rPr>
-          <w:rStyle w:val="Kommentarzeichen"/>
-        </w:rPr>
-        <w:annotationRef/>
-      </w:r>
-      <w:r>
-        <w:t>Haha</w:t>
-      </w:r>
-    </w:p>
-  </w:comment>
-  <w:comment w:id="6" w:author="Kevin Kretschmar" w:date="2020-05-06T15:28:00Z" w:initials="KK">
-    <w:p>
-      <w:pPr>
-        <w:pStyle w:val="Kommentartext"/>
-      </w:pPr>
-      <w:r>
-        <w:rPr>
-          <w:rStyle w:val="Kommentarzeichen"/>
-        </w:rPr>
-        <w:annotationRef/>
-      </w:r>
-      <w:r>
-        <w:t>Ist dieses Wort gewollt?</w:t>
-      </w:r>
-    </w:p>
-  </w:comment>
-</w:comments>
-</file>
-
-<file path=word/commentsExtended.xml><?xml version="1.0" encoding="utf-8"?>
-<w15:commentsEx xmlns:wpc="http://schemas.microsoft.com/office/word/2010/wordprocessingCanvas" xmlns:cx="http://schemas.microsoft.com/office/drawing/2014/chartex" xmlns:cx1="http://schemas.microsoft.com/office/drawing/2015/9/8/chartex" xmlns:cx2="http://schemas.microsoft.com/office/drawing/2015/10/21/chartex" xmlns:cx3="http://schemas.microsoft.com/office/drawing/2016/5/9/chartex" xmlns:cx4="http://schemas.microsoft.com/office/drawing/2016/5/10/chartex" xmlns:cx5="http://schemas.microsoft.com/office/drawing/2016/5/11/chartex" xmlns:cx6="http://schemas.microsoft.com/office/drawing/2016/5/12/chartex" xmlns:cx7="http://schemas.microsoft.com/office/drawing/2016/5/13/chartex" xmlns:cx8="http://schemas.microsoft.com/office/drawing/2016/5/14/chartex" xmlns:mc="http://schemas.openxmlformats.org/markup-compatibility/2006" xmlns:aink="http://schemas.microsoft.com/office/drawing/2016/ink" xmlns:am3d="http://schemas.microsoft.com/office/drawing/2017/model3d" xmlns:o="urn:schemas-microsoft-com:office:office" xmlns:r="http://schemas.openxmlformats.org/officeDocument/2006/relationships" xmlns:m="http://schemas.openxmlformats.org/officeDocument/2006/math" xmlns:v="urn:schemas-microsoft-com:vml" xmlns:wp14="http://schemas.microsoft.com/office/word/2010/wordprocessingDrawing" xmlns:wp="http://schemas.openxmlformats.org/drawingml/2006/wordprocessingDrawing" xmlns:w10="urn:schemas-microsoft-com:office:word" xmlns:w="http://schemas.openxmlformats.org/wordprocessingml/2006/main" xmlns:w14="http://schemas.microsoft.com/office/word/2010/wordml" xmlns:w15="http://schemas.microsoft.com/office/word/2012/wordml" xmlns:w16cid="http://schemas.microsoft.com/office/word/2016/wordml/cid" xmlns:w16se="http://schemas.microsoft.com/office/word/2015/wordml/symex" xmlns:wpg="http://schemas.microsoft.com/office/word/2010/wordprocessingGroup" xmlns:wpi="http://schemas.microsoft.com/office/word/2010/wordprocessingInk" xmlns:wne="http://schemas.microsoft.com/office/word/2006/wordml" xmlns:wps="http://schemas.microsoft.com/office/word/2010/wordprocessingShape" mc:Ignorable="w14 w15 w16se w16cid wp14">
-  <w15:commentEx w15:paraId="6F02BADF" w15:done="0"/>
-  <w15:commentEx w15:paraId="77F70D3C" w15:done="0"/>
-  <w15:commentEx w15:paraId="38D1ACDE" w15:done="0"/>
-</w15:commentsEx>
-</file>
-
-<file path=word/commentsIds.xml><?xml version="1.0" encoding="utf-8"?>
-<w16cid:commentsIds xmlns:wpc="http://schemas.microsoft.com/office/word/2010/wordprocessingCanvas" xmlns:cx="http://schemas.microsoft.com/office/drawing/2014/chartex" xmlns:cx1="http://schemas.microsoft.com/office/drawing/2015/9/8/chartex" xmlns:cx2="http://schemas.microsoft.com/office/drawing/2015/10/21/chartex" xmlns:cx3="http://schemas.microsoft.com/office/drawing/2016/5/9/chartex" xmlns:cx4="http://schemas.microsoft.com/office/drawing/2016/5/10/chartex" xmlns:cx5="http://schemas.microsoft.com/office/drawing/2016/5/11/chartex" xmlns:cx6="http://schemas.microsoft.com/office/drawing/2016/5/12/chartex" xmlns:cx7="http://schemas.microsoft.com/office/drawing/2016/5/13/chartex" xmlns:cx8="http://schemas.microsoft.com/office/drawing/2016/5/14/chartex" xmlns:mc="http://schemas.openxmlformats.org/markup-compatibility/2006" xmlns:aink="http://schemas.microsoft.com/office/drawing/2016/ink" xmlns:am3d="http://schemas.microsoft.com/office/drawing/2017/model3d" xmlns:o="urn:schemas-microsoft-com:office:office" xmlns:r="http://schemas.openxmlformats.org/officeDocument/2006/relationships" xmlns:m="http://schemas.openxmlformats.org/officeDocument/2006/math" xmlns:v="urn:schemas-microsoft-com:vml" xmlns:wp14="http://schemas.microsoft.com/office/word/2010/wordprocessingDrawing" xmlns:wp="http://schemas.openxmlformats.org/drawingml/2006/wordprocessingDrawing" xmlns:w10="urn:schemas-microsoft-com:office:word" xmlns:w="http://schemas.openxmlformats.org/wordprocessingml/2006/main" xmlns:w14="http://schemas.microsoft.com/office/word/2010/wordml" xmlns:w15="http://schemas.microsoft.com/office/word/2012/wordml" xmlns:w16cid="http://schemas.microsoft.com/office/word/2016/wordml/cid" xmlns:w16se="http://schemas.microsoft.com/office/word/2015/wordml/symex" xmlns:wpg="http://schemas.microsoft.com/office/word/2010/wordprocessingGroup" xmlns:wpi="http://schemas.microsoft.com/office/word/2010/wordprocessingInk" xmlns:wne="http://schemas.microsoft.com/office/word/2006/wordml" xmlns:wps="http://schemas.microsoft.com/office/word/2010/wordprocessingShape" mc:Ignorable="w14 w15 w16se w16cid wp14">
-  <w16cid:commentId w16cid:paraId="6F02BADF" w16cid:durableId="225D553B"/>
-  <w16cid:commentId w16cid:paraId="77F70D3C" w16cid:durableId="225D55EB"/>
-  <w16cid:commentId w16cid:paraId="38D1ACDE" w16cid:durableId="225D562A"/>
-</w16cid:commentsIds>
 </file>
 
 <file path=word/endnotes.xml><?xml version="1.0" encoding="utf-8"?>
@@ -5000,12 +5073,21 @@
         <w:lang w:val="en-US"/>
       </w:rPr>
     </w:pPr>
+    <w:proofErr w:type="spellStart"/>
     <w:r>
       <w:rPr>
         <w:lang w:val="en-US"/>
       </w:rPr>
-      <w:t xml:space="preserve">Protokolle | </w:t>
+      <w:t>Protokolle</w:t>
     </w:r>
+    <w:proofErr w:type="spellEnd"/>
+    <w:r>
+      <w:rPr>
+        <w:lang w:val="en-US"/>
+      </w:rPr>
+      <w:t xml:space="preserve"> | </w:t>
+    </w:r>
+    <w:proofErr w:type="spellStart"/>
     <w:r>
       <w:rPr>
         <w:rFonts w:ascii="Arial" w:hAnsi="Arial" w:cs="Arial"/>
@@ -5013,7 +5095,17 @@
         <w:sz w:val="22"/>
         <w:lang w:val="en-US"/>
       </w:rPr>
-      <w:t>AMLEngine-DLL Interfaces | TINF18C | Team 4</w:t>
+      <w:t>AMLEngine</w:t>
+    </w:r>
+    <w:proofErr w:type="spellEnd"/>
+    <w:r>
+      <w:rPr>
+        <w:rFonts w:ascii="Arial" w:hAnsi="Arial" w:cs="Arial"/>
+        <w:color w:val="000000"/>
+        <w:sz w:val="22"/>
+        <w:lang w:val="en-US"/>
+      </w:rPr>
+      <w:t>-DLL Interfaces | TINF18C | Team 4</w:t>
     </w:r>
   </w:p>
 </w:ftr>
@@ -6428,14 +6520,6 @@
     <w:abstractNumId w:val="0"/>
   </w:num>
 </w:numbering>
-</file>
-
-<file path=word/people.xml><?xml version="1.0" encoding="utf-8"?>
-<w15:people xmlns:wpc="http://schemas.microsoft.com/office/word/2010/wordprocessingCanvas" xmlns:cx="http://schemas.microsoft.com/office/drawing/2014/chartex" xmlns:cx1="http://schemas.microsoft.com/office/drawing/2015/9/8/chartex" xmlns:cx2="http://schemas.microsoft.com/office/drawing/2015/10/21/chartex" xmlns:cx3="http://schemas.microsoft.com/office/drawing/2016/5/9/chartex" xmlns:cx4="http://schemas.microsoft.com/office/drawing/2016/5/10/chartex" xmlns:cx5="http://schemas.microsoft.com/office/drawing/2016/5/11/chartex" xmlns:cx6="http://schemas.microsoft.com/office/drawing/2016/5/12/chartex" xmlns:cx7="http://schemas.microsoft.com/office/drawing/2016/5/13/chartex" xmlns:cx8="http://schemas.microsoft.com/office/drawing/2016/5/14/chartex" xmlns:mc="http://schemas.openxmlformats.org/markup-compatibility/2006" xmlns:aink="http://schemas.microsoft.com/office/drawing/2016/ink" xmlns:am3d="http://schemas.microsoft.com/office/drawing/2017/model3d" xmlns:o="urn:schemas-microsoft-com:office:office" xmlns:r="http://schemas.openxmlformats.org/officeDocument/2006/relationships" xmlns:m="http://schemas.openxmlformats.org/officeDocument/2006/math" xmlns:v="urn:schemas-microsoft-com:vml" xmlns:wp14="http://schemas.microsoft.com/office/word/2010/wordprocessingDrawing" xmlns:wp="http://schemas.openxmlformats.org/drawingml/2006/wordprocessingDrawing" xmlns:w10="urn:schemas-microsoft-com:office:word" xmlns:w="http://schemas.openxmlformats.org/wordprocessingml/2006/main" xmlns:w14="http://schemas.microsoft.com/office/word/2010/wordml" xmlns:w15="http://schemas.microsoft.com/office/word/2012/wordml" xmlns:w16cid="http://schemas.microsoft.com/office/word/2016/wordml/cid" xmlns:w16se="http://schemas.microsoft.com/office/word/2015/wordml/symex" xmlns:wpg="http://schemas.microsoft.com/office/word/2010/wordprocessingGroup" xmlns:wpi="http://schemas.microsoft.com/office/word/2010/wordprocessingInk" xmlns:wne="http://schemas.microsoft.com/office/word/2006/wordml" xmlns:wps="http://schemas.microsoft.com/office/word/2010/wordprocessingShape" mc:Ignorable="w14 w15 w16se w16cid wp14">
-  <w15:person w15:author="Kevin Kretschmar">
-    <w15:presenceInfo w15:providerId="AD" w15:userId="S::Kevin.Kretschmar@diconium.com::4970acde-0c8e-410e-8180-f6fe5c883872"/>
-  </w15:person>
-</w15:people>
 </file>
 
 <file path=word/styles.xml><?xml version="1.0" encoding="utf-8"?>
@@ -6561,6 +6645,7 @@
     <w:lsdException w:name="HTML Sample" w:semiHidden="1" w:unhideWhenUsed="1"/>
     <w:lsdException w:name="HTML Typewriter" w:semiHidden="1" w:unhideWhenUsed="1"/>
     <w:lsdException w:name="HTML Variable" w:semiHidden="1" w:unhideWhenUsed="1"/>
+    <w:lsdException w:name="Normal Table" w:semiHidden="1" w:unhideWhenUsed="1"/>
     <w:lsdException w:name="annotation subject" w:semiHidden="1" w:unhideWhenUsed="1"/>
     <w:lsdException w:name="No List" w:semiHidden="1" w:unhideWhenUsed="1"/>
     <w:lsdException w:name="Outline List 1" w:semiHidden="1" w:unhideWhenUsed="1"/>
@@ -6606,9 +6691,11 @@
     <w:lsdException w:name="Table Subtle 1" w:semiHidden="1" w:unhideWhenUsed="1"/>
     <w:lsdException w:name="Table Subtle 2" w:semiHidden="1" w:unhideWhenUsed="1"/>
     <w:lsdException w:name="Table Web 1" w:semiHidden="1" w:unhideWhenUsed="1"/>
+    <w:lsdException w:name="Table Web 2" w:semiHidden="1" w:unhideWhenUsed="1"/>
     <w:lsdException w:name="Table Web 3" w:semiHidden="1" w:unhideWhenUsed="1"/>
     <w:lsdException w:name="Balloon Text" w:semiHidden="1" w:unhideWhenUsed="1"/>
     <w:lsdException w:name="Table Grid" w:uiPriority="39"/>
+    <w:lsdException w:name="Table Theme" w:semiHidden="1" w:unhideWhenUsed="1"/>
     <w:lsdException w:name="Placeholder Text" w:semiHidden="1"/>
     <w:lsdException w:name="No Spacing" w:uiPriority="1" w:qFormat="1"/>
     <w:lsdException w:name="Light Shading" w:uiPriority="60"/>
@@ -7556,6 +7643,15 @@
 </file>
 
 <file path=customXml/item1.xml><?xml version="1.0" encoding="utf-8"?>
+<?mso-contentType ?>
+<FormTemplates xmlns="http://schemas.microsoft.com/sharepoint/v3/contenttype/forms">
+  <Display>DocumentLibraryForm</Display>
+  <Edit>DocumentLibraryForm</Edit>
+  <New>DocumentLibraryForm</New>
+</FormTemplates>
+</file>
+
+<file path=customXml/item2.xml><?xml version="1.0" encoding="utf-8"?>
 <ct:contentTypeSchema xmlns:ct="http://schemas.microsoft.com/office/2006/metadata/contentType" xmlns:ma="http://schemas.microsoft.com/office/2006/metadata/properties/metaAttributes" ct:_="" ma:_="" ma:contentTypeName="Dokument" ma:contentTypeID="0x01010028816E4563157F489BB89D4DC8E89A16" ma:contentTypeVersion="11" ma:contentTypeDescription="Ein neues Dokument erstellen." ma:contentTypeScope="" ma:versionID="faaecce7f8469b46834bb7452dfb3d9a">
   <xsd:schema xmlns:xsd="http://www.w3.org/2001/XMLSchema" xmlns:xs="http://www.w3.org/2001/XMLSchema" xmlns:p="http://schemas.microsoft.com/office/2006/metadata/properties" xmlns:ns3="9e35416d-8aad-40d2-88ff-d2fe83c85087" xmlns:ns4="bd547ea4-5005-4d59-a08e-a90b0c009953" targetNamespace="http://schemas.microsoft.com/office/2006/metadata/properties" ma:root="true" ma:fieldsID="8931f49ea1973518ecfe8ef022419e2b" ns3:_="" ns4:_="">
     <xsd:import namespace="9e35416d-8aad-40d2-88ff-d2fe83c85087"/>
@@ -7764,15 +7860,6 @@
 </ct:contentTypeSchema>
 </file>
 
-<file path=customXml/item2.xml><?xml version="1.0" encoding="utf-8"?>
-<?mso-contentType ?>
-<FormTemplates xmlns="http://schemas.microsoft.com/sharepoint/v3/contenttype/forms">
-  <Display>DocumentLibraryForm</Display>
-  <Edit>DocumentLibraryForm</Edit>
-  <New>DocumentLibraryForm</New>
-</FormTemplates>
-</file>
-
 <file path=customXml/item3.xml><?xml version="1.0" encoding="utf-8"?>
 <p:properties xmlns:p="http://schemas.microsoft.com/office/2006/metadata/properties" xmlns:xsi="http://www.w3.org/2001/XMLSchema-instance" xmlns:pc="http://schemas.microsoft.com/office/infopath/2007/PartnerControls">
   <documentManagement/>
@@ -7784,6 +7871,14 @@
 </file>
 
 <file path=customXml/itemProps1.xml><?xml version="1.0" encoding="utf-8"?>
+<ds:datastoreItem xmlns:ds="http://schemas.openxmlformats.org/officeDocument/2006/customXml" ds:itemID="{82B844B0-DCE9-48F1-86AE-50D292DAC147}">
+  <ds:schemaRefs>
+    <ds:schemaRef ds:uri="http://schemas.microsoft.com/sharepoint/v3/contenttype/forms"/>
+  </ds:schemaRefs>
+</ds:datastoreItem>
+</file>
+
+<file path=customXml/itemProps2.xml><?xml version="1.0" encoding="utf-8"?>
 <ds:datastoreItem xmlns:ds="http://schemas.openxmlformats.org/officeDocument/2006/customXml" ds:itemID="{17DA1F9B-604E-4879-BE9A-B831E0926202}">
   <ds:schemaRefs>
     <ds:schemaRef ds:uri="http://schemas.microsoft.com/office/2006/metadata/contentType"/>
@@ -7802,25 +7897,25 @@
 </ds:datastoreItem>
 </file>
 
-<file path=customXml/itemProps2.xml><?xml version="1.0" encoding="utf-8"?>
-<ds:datastoreItem xmlns:ds="http://schemas.openxmlformats.org/officeDocument/2006/customXml" ds:itemID="{82B844B0-DCE9-48F1-86AE-50D292DAC147}">
-  <ds:schemaRefs>
-    <ds:schemaRef ds:uri="http://schemas.microsoft.com/sharepoint/v3/contenttype/forms"/>
-  </ds:schemaRefs>
-</ds:datastoreItem>
-</file>
-
 <file path=customXml/itemProps3.xml><?xml version="1.0" encoding="utf-8"?>
 <ds:datastoreItem xmlns:ds="http://schemas.openxmlformats.org/officeDocument/2006/customXml" ds:itemID="{DB5F4994-C3A7-418B-B33F-46539160E12B}">
   <ds:schemaRefs>
+    <ds:schemaRef ds:uri="http://purl.org/dc/elements/1.1/"/>
     <ds:schemaRef ds:uri="http://schemas.microsoft.com/office/2006/metadata/properties"/>
+    <ds:schemaRef ds:uri="http://schemas.microsoft.com/office/2006/documentManagement/types"/>
+    <ds:schemaRef ds:uri="http://purl.org/dc/terms/"/>
+    <ds:schemaRef ds:uri="http://schemas.openxmlformats.org/package/2006/metadata/core-properties"/>
+    <ds:schemaRef ds:uri="http://purl.org/dc/dcmitype/"/>
+    <ds:schemaRef ds:uri="bd547ea4-5005-4d59-a08e-a90b0c009953"/>
     <ds:schemaRef ds:uri="http://schemas.microsoft.com/office/infopath/2007/PartnerControls"/>
+    <ds:schemaRef ds:uri="9e35416d-8aad-40d2-88ff-d2fe83c85087"/>
+    <ds:schemaRef ds:uri="http://www.w3.org/XML/1998/namespace"/>
   </ds:schemaRefs>
 </ds:datastoreItem>
 </file>
 
 <file path=customXml/itemProps4.xml><?xml version="1.0" encoding="utf-8"?>
-<ds:datastoreItem xmlns:ds="http://schemas.openxmlformats.org/officeDocument/2006/customXml" ds:itemID="{39499721-7312-4D15-AB70-000832B46301}">
+<ds:datastoreItem xmlns:ds="http://schemas.openxmlformats.org/officeDocument/2006/customXml" ds:itemID="{04CEEBAB-F5FC-4375-B3F3-4085EF7339C0}">
   <ds:schemaRefs>
     <ds:schemaRef ds:uri="http://schemas.openxmlformats.org/officeDocument/2006/bibliography"/>
   </ds:schemaRefs>

</xml_diff>